<commit_message>
Add "7 Screen Reader Compatibility" article and update related documents for improved accessibility support
</commit_message>
<xml_diff>
--- a/Articles/2025/3_The_Tool_Tip/7_Screen_Reader_Compatibility/SEO for Python and Tkinter.docx
+++ b/Articles/2025/3_The_Tool_Tip/7_Screen_Reader_Compatibility/SEO for Python and Tkinter.docx
@@ -18,9 +18,11 @@
       <w:r>
         <w:t>" content="</w:t>
       </w:r>
-      <w:r>
-        <w:t>The Company Store</w:t>
-      </w:r>
+      <w:bookmarkStart w:id="1" w:name="_Hlk212469834"/>
+      <w:r>
+        <w:t>7 Screen Reader Compatibility</w:t>
+      </w:r>
+      <w:bookmarkEnd w:id="1"/>
       <w:r>
         <w:t xml:space="preserve"> "&gt;</w:t>
       </w:r>
@@ -108,7 +110,13 @@
         <w:t xml:space="preserve">This article </w:t>
       </w:r>
       <w:r>
-        <w:t xml:space="preserve">explains how a programmer would go about getting the information needed for a project, and then using that information to build an application. </w:t>
+        <w:t xml:space="preserve">explains how a programmer would go about </w:t>
+      </w:r>
+      <w:r>
+        <w:t>having screen reader capabilities for their program</w:t>
+      </w:r>
+      <w:r>
+        <w:t xml:space="preserve">. </w:t>
       </w:r>
       <w:r>
         <w:t>"/&gt;</w:t>
@@ -202,7 +210,13 @@
         <w:t>" content="</w:t>
       </w:r>
       <w:r>
-        <w:t>Tuesday, October 7, 2025</w:t>
+        <w:t xml:space="preserve">Tuesday, October </w:t>
+      </w:r>
+      <w:r>
+        <w:t>2</w:t>
+      </w:r>
+      <w:r>
+        <w:t>7, 2025</w:t>
       </w:r>
       <w:r>
         <w:t>" /&gt;</w:t>
@@ -230,7 +244,7 @@
         <w:t xml:space="preserve"> https://starsindust.github.io/</w:t>
       </w:r>
       <w:r>
-        <w:t>Enlightenment/Articles/2025/2_The_Artist_Toolkit/1_The_Company_Store/Intro_The_Company_Store.html</w:t>
+        <w:t>Enlightenment/Articles/2025/3_The_Tool_Tip/7_Screen_Reader_Compatibility/7_Screen_Reading_Compatibility.html</w:t>
       </w:r>
       <w:r>
         <w:t>"&gt;</w:t>

</xml_diff>